<commit_message>
updated the missing files
</commit_message>
<xml_diff>
--- a/interview_preparation/blockchain/blockchain-roadmap.docx
+++ b/interview_preparation/blockchain/blockchain-roadmap.docx
@@ -265,6 +265,1015 @@
         </w:rPr>
         <w:t>Apply for Jobs (180 day )</w:t>
       </w:r>
+    </w:p>
+    <w:p>
+      <w:pPr>
+        <w:rPr>
+          <w:lang w:val="en-US"/>
+        </w:rPr>
+      </w:pPr>
+    </w:p>
+    <w:p>
+      <w:pPr>
+        <w:rPr>
+          <w:lang w:val="en-US"/>
+        </w:rPr>
+      </w:pPr>
+      <w:r>
+        <w:rPr>
+          <w:lang w:val="en-US"/>
+        </w:rPr>
+        <w:t>Certification:</w:t>
+      </w:r>
+    </w:p>
+    <w:p>
+      <w:pPr>
+        <w:pStyle w:val="ListParagraph"/>
+        <w:numPr>
+          <w:ilvl w:val="0"/>
+          <w:numId w:val="2"/>
+        </w:numPr>
+        <w:rPr>
+          <w:lang w:val="en-US"/>
+        </w:rPr>
+      </w:pPr>
+      <w:r>
+        <w:rPr>
+          <w:lang w:val="en-US"/>
+        </w:rPr>
+        <w:t>Udacity – Become a blockchain developer</w:t>
+      </w:r>
+    </w:p>
+    <w:p>
+      <w:pPr>
+        <w:rPr>
+          <w:lang w:val="en-US"/>
+        </w:rPr>
+      </w:pPr>
+      <w:hyperlink r:id="rId5" w:history="1">
+        <w:r>
+          <w:rPr>
+            <w:rStyle w:val="Hyperlink"/>
+            <w:lang w:val="en-US"/>
+          </w:rPr>
+          <w:t>https://www.udacity.com/course/blockchain-developer-nanodegree--nd1309?utm_source=gsem_brand&amp;utm_medium=ads_n&amp;utm_campaign=920638034_c&amp;utm_term=55007385725_in&amp;utm_keyword=%2Budacity%20%2Bblockchain%20%2Bdeveloper_b&amp;gclid=Cj0KCQjw0umSBhDrARIsAH7FCoczicJ6CyJ_IkXURtEzvOEMGlZ2si2u7KVqK64SEFclIv3KMUmR2aEaAmmwEALw_wcB</w:t>
+        </w:r>
+      </w:hyperlink>
+    </w:p>
+    <w:p>
+      <w:pPr>
+        <w:rPr>
+          <w:lang w:val="en-US"/>
+        </w:rPr>
+      </w:pPr>
+    </w:p>
+    <w:p>
+      <w:pPr>
+        <w:pStyle w:val="ListParagraph"/>
+        <w:numPr>
+          <w:ilvl w:val="0"/>
+          <w:numId w:val="2"/>
+        </w:numPr>
+        <w:rPr>
+          <w:lang w:val="en-US"/>
+        </w:rPr>
+      </w:pPr>
+      <w:r>
+        <w:rPr>
+          <w:lang w:val="en-US"/>
+        </w:rPr>
+        <w:t>Coursera – Blockchain revolution in financial services specification :</w:t>
+      </w:r>
+    </w:p>
+    <w:p>
+      <w:pPr>
+        <w:pStyle w:val="ListParagraph"/>
+        <w:rPr>
+          <w:lang w:val="en-US"/>
+        </w:rPr>
+      </w:pPr>
+      <w:hyperlink r:id="rId6" w:history="1">
+        <w:r>
+          <w:rPr>
+            <w:rStyle w:val="Hyperlink"/>
+            <w:lang w:val="en-US"/>
+          </w:rPr>
+          <w:t>https://www.coursera.org/specializations/blockchain-financial-services</w:t>
+        </w:r>
+      </w:hyperlink>
+    </w:p>
+    <w:p>
+      <w:pPr>
+        <w:pStyle w:val="ListParagraph"/>
+        <w:rPr>
+          <w:lang w:val="en-US"/>
+        </w:rPr>
+      </w:pPr>
+    </w:p>
+    <w:p>
+      <w:pPr>
+        <w:pStyle w:val="ListParagraph"/>
+        <w:numPr>
+          <w:ilvl w:val="0"/>
+          <w:numId w:val="2"/>
+        </w:numPr>
+        <w:rPr>
+          <w:lang w:val="en-US"/>
+        </w:rPr>
+      </w:pPr>
+      <w:r>
+        <w:rPr>
+          <w:lang w:val="en-US"/>
+        </w:rPr>
+        <w:t xml:space="preserve">Coursera - </w:t>
+      </w:r>
+      <w:hyperlink r:id="rId7" w:history="1">
+        <w:r>
+          <w:rPr>
+            <w:rStyle w:val="Hyperlink"/>
+            <w:lang w:val="en-US"/>
+          </w:rPr>
+          <w:t>https://www.coursera.org/specializations/blockchain-revolution-enterprise</w:t>
+        </w:r>
+      </w:hyperlink>
+    </w:p>
+    <w:p>
+      <w:pPr>
+        <w:pStyle w:val="ListParagraph"/>
+        <w:numPr>
+          <w:ilvl w:val="0"/>
+          <w:numId w:val="2"/>
+        </w:numPr>
+        <w:rPr>
+          <w:lang w:val="en-US"/>
+        </w:rPr>
+      </w:pPr>
+      <w:hyperlink r:id="rId8" w:history="1">
+        <w:r>
+          <w:rPr>
+            <w:rStyle w:val="Hyperlink"/>
+            <w:lang w:val="en-US"/>
+          </w:rPr>
+          <w:t>https://www.blockchain-council.org/certifications/certified-blockchain-developer/?utm_source=GoogleAds&amp;utm_medium=GooglePPC&amp;utm_campaign=5I_BCC_Dev&amp;gclid=Cj0KCQjw0umSBhDrARIsAH7FCoe84GdpkelJloNcDMwtRjLyyne91fP62rSjrA4VMey_WCCeFmMmnV0aAlzjEALw_wcB</w:t>
+        </w:r>
+      </w:hyperlink>
+    </w:p>
+    <w:p>
+      <w:pPr>
+        <w:pStyle w:val="ListParagraph"/>
+        <w:numPr>
+          <w:ilvl w:val="0"/>
+          <w:numId w:val="2"/>
+        </w:numPr>
+        <w:rPr>
+          <w:lang w:val="en-US"/>
+        </w:rPr>
+      </w:pPr>
+      <w:hyperlink r:id="rId9" w:history="1">
+        <w:r>
+          <w:rPr>
+            <w:rStyle w:val="Hyperlink"/>
+            <w:lang w:val="en-US"/>
+          </w:rPr>
+          <w:t>https://www.blockchain-council.org/certifications/certified-cryptocurrency-trader/</w:t>
+        </w:r>
+      </w:hyperlink>
+    </w:p>
+    <w:p>
+      <w:pPr>
+        <w:pStyle w:val="ListParagraph"/>
+        <w:rPr>
+          <w:lang w:val="en-US"/>
+        </w:rPr>
+      </w:pPr>
+    </w:p>
+    <w:p>
+      <w:pPr>
+        <w:pStyle w:val="ListParagraph"/>
+        <w:rPr>
+          <w:lang w:val="en-US"/>
+        </w:rPr>
+      </w:pPr>
+    </w:p>
+    <w:p>
+      <w:pPr>
+        <w:pStyle w:val="ListParagraph"/>
+        <w:rPr>
+          <w:lang w:val="en-US"/>
+        </w:rPr>
+      </w:pPr>
+      <w:r>
+        <w:rPr>
+          <w:lang w:val="en-US"/>
+        </w:rPr>
+        <w:t>Steps to learn Block chain developer</w:t>
+      </w:r>
+    </w:p>
+    <w:p>
+      <w:pPr>
+        <w:pStyle w:val="ListParagraph"/>
+        <w:numPr>
+          <w:ilvl w:val="0"/>
+          <w:numId w:val="3"/>
+        </w:numPr>
+        <w:rPr>
+          <w:lang w:val="en-US"/>
+        </w:rPr>
+      </w:pPr>
+      <w:r>
+        <w:rPr>
+          <w:lang w:val="en-US"/>
+        </w:rPr>
+        <w:t>Cygwin Linux emulator</w:t>
+      </w:r>
+    </w:p>
+    <w:p>
+      <w:pPr>
+        <w:pStyle w:val="ListParagraph"/>
+        <w:numPr>
+          <w:ilvl w:val="0"/>
+          <w:numId w:val="3"/>
+        </w:numPr>
+        <w:rPr>
+          <w:lang w:val="en-US"/>
+        </w:rPr>
+      </w:pPr>
+      <w:r>
+        <w:rPr>
+          <w:lang w:val="en-US"/>
+        </w:rPr>
+        <w:t>JavaScript (clientSide computation)</w:t>
+      </w:r>
+    </w:p>
+    <w:p>
+      <w:pPr>
+        <w:pStyle w:val="ListParagraph"/>
+        <w:numPr>
+          <w:ilvl w:val="0"/>
+          <w:numId w:val="3"/>
+        </w:numPr>
+        <w:rPr>
+          <w:lang w:val="en-US"/>
+        </w:rPr>
+      </w:pPr>
+      <w:r>
+        <w:rPr>
+          <w:lang w:val="en-US"/>
+        </w:rPr>
+        <w:t>Node JS [serverside application with JS]</w:t>
+      </w:r>
+    </w:p>
+    <w:p>
+      <w:pPr>
+        <w:pStyle w:val="ListParagraph"/>
+        <w:numPr>
+          <w:ilvl w:val="1"/>
+          <w:numId w:val="1"/>
+        </w:numPr>
+        <w:rPr>
+          <w:lang w:val="en-US"/>
+        </w:rPr>
+      </w:pPr>
+      <w:r>
+        <w:rPr>
+          <w:lang w:val="en-US"/>
+        </w:rPr>
+        <w:t xml:space="preserve">Blockchain framework are </w:t>
+      </w:r>
+      <w:r>
+        <w:rPr>
+          <w:lang w:val="en-US"/>
+        </w:rPr>
+        <w:t>built on top of Node JS</w:t>
+      </w:r>
+    </w:p>
+    <w:p>
+      <w:pPr>
+        <w:pStyle w:val="ListParagraph"/>
+        <w:numPr>
+          <w:ilvl w:val="0"/>
+          <w:numId w:val="3"/>
+        </w:numPr>
+        <w:rPr>
+          <w:lang w:val="en-US"/>
+        </w:rPr>
+      </w:pPr>
+      <w:r>
+        <w:rPr>
+          <w:lang w:val="en-US"/>
+        </w:rPr>
+        <w:t>Blockchain basics</w:t>
+      </w:r>
+    </w:p>
+    <w:p>
+      <w:pPr>
+        <w:pStyle w:val="ListParagraph"/>
+        <w:numPr>
+          <w:ilvl w:val="1"/>
+          <w:numId w:val="1"/>
+        </w:numPr>
+        <w:rPr>
+          <w:lang w:val="en-US"/>
+        </w:rPr>
+      </w:pPr>
+      <w:r>
+        <w:rPr>
+          <w:lang w:val="en-US"/>
+        </w:rPr>
+        <w:t>How it works</w:t>
+      </w:r>
+    </w:p>
+    <w:p>
+      <w:pPr>
+        <w:pStyle w:val="ListParagraph"/>
+        <w:numPr>
+          <w:ilvl w:val="1"/>
+          <w:numId w:val="1"/>
+        </w:numPr>
+        <w:rPr>
+          <w:lang w:val="en-US"/>
+        </w:rPr>
+      </w:pPr>
+      <w:r>
+        <w:rPr>
+          <w:lang w:val="en-US"/>
+        </w:rPr>
+        <w:t>Consensus mechanism</w:t>
+      </w:r>
+    </w:p>
+    <w:p>
+      <w:pPr>
+        <w:pStyle w:val="ListParagraph"/>
+        <w:numPr>
+          <w:ilvl w:val="1"/>
+          <w:numId w:val="1"/>
+        </w:numPr>
+        <w:rPr>
+          <w:lang w:val="en-US"/>
+        </w:rPr>
+      </w:pPr>
+      <w:r>
+        <w:rPr>
+          <w:lang w:val="en-US"/>
+        </w:rPr>
+        <w:t>What is node ?</w:t>
+      </w:r>
+    </w:p>
+    <w:p>
+      <w:pPr>
+        <w:pStyle w:val="ListParagraph"/>
+        <w:numPr>
+          <w:ilvl w:val="1"/>
+          <w:numId w:val="1"/>
+        </w:numPr>
+        <w:rPr>
+          <w:lang w:val="en-US"/>
+        </w:rPr>
+      </w:pPr>
+      <w:r>
+        <w:rPr>
+          <w:lang w:val="en-US"/>
+        </w:rPr>
+        <w:t>What is smart contract ?</w:t>
+      </w:r>
+    </w:p>
+    <w:p>
+      <w:pPr>
+        <w:pStyle w:val="ListParagraph"/>
+        <w:numPr>
+          <w:ilvl w:val="0"/>
+          <w:numId w:val="3"/>
+        </w:numPr>
+        <w:rPr>
+          <w:lang w:val="en-US"/>
+        </w:rPr>
+      </w:pPr>
+      <w:r>
+        <w:rPr>
+          <w:lang w:val="en-US"/>
+        </w:rPr>
+        <w:lastRenderedPageBreak/>
+        <w:t>Solidity</w:t>
+      </w:r>
+    </w:p>
+    <w:p>
+      <w:pPr>
+        <w:pStyle w:val="ListParagraph"/>
+        <w:numPr>
+          <w:ilvl w:val="1"/>
+          <w:numId w:val="1"/>
+        </w:numPr>
+        <w:rPr>
+          <w:lang w:val="en-US"/>
+        </w:rPr>
+      </w:pPr>
+      <w:r>
+        <w:rPr>
+          <w:lang w:val="en-US"/>
+        </w:rPr>
+        <w:t>Used to implement smart Contracts on various platforms (Etherium)</w:t>
+      </w:r>
+    </w:p>
+    <w:p>
+      <w:pPr>
+        <w:pStyle w:val="ListParagraph"/>
+        <w:numPr>
+          <w:ilvl w:val="0"/>
+          <w:numId w:val="3"/>
+        </w:numPr>
+        <w:rPr>
+          <w:lang w:val="en-US"/>
+        </w:rPr>
+      </w:pPr>
+      <w:r>
+        <w:rPr>
+          <w:lang w:val="en-US"/>
+        </w:rPr>
+        <w:t>Web3.js</w:t>
+      </w:r>
+    </w:p>
+    <w:p>
+      <w:pPr>
+        <w:pStyle w:val="ListParagraph"/>
+        <w:numPr>
+          <w:ilvl w:val="1"/>
+          <w:numId w:val="1"/>
+        </w:numPr>
+        <w:rPr>
+          <w:lang w:val="en-US"/>
+        </w:rPr>
+      </w:pPr>
+      <w:r>
+        <w:rPr>
+          <w:lang w:val="en-US"/>
+        </w:rPr>
+        <w:t>Allows to interact with local or remote etherum  node , using HTTP or IPC connections</w:t>
+      </w:r>
+    </w:p>
+    <w:p>
+      <w:pPr>
+        <w:pStyle w:val="ListParagraph"/>
+        <w:numPr>
+          <w:ilvl w:val="1"/>
+          <w:numId w:val="1"/>
+        </w:numPr>
+        <w:rPr>
+          <w:lang w:val="en-US"/>
+        </w:rPr>
+      </w:pPr>
+      <w:r>
+        <w:rPr>
+          <w:lang w:val="en-US"/>
+        </w:rPr>
+        <w:t>Metamask</w:t>
+      </w:r>
+    </w:p>
+    <w:p>
+      <w:pPr>
+        <w:pStyle w:val="ListParagraph"/>
+        <w:numPr>
+          <w:ilvl w:val="1"/>
+          <w:numId w:val="1"/>
+        </w:numPr>
+        <w:rPr>
+          <w:lang w:val="en-US"/>
+        </w:rPr>
+      </w:pPr>
+      <w:r>
+        <w:rPr>
+          <w:lang w:val="en-US"/>
+        </w:rPr>
+        <w:t>Local , testnet , etherum Mainnet</w:t>
+      </w:r>
+    </w:p>
+    <w:p>
+      <w:pPr>
+        <w:pStyle w:val="ListParagraph"/>
+        <w:numPr>
+          <w:ilvl w:val="0"/>
+          <w:numId w:val="3"/>
+        </w:numPr>
+        <w:rPr>
+          <w:lang w:val="en-US"/>
+        </w:rPr>
+      </w:pPr>
+      <w:r>
+        <w:rPr>
+          <w:lang w:val="en-US"/>
+        </w:rPr>
+        <w:t>Truffle suite</w:t>
+      </w:r>
+    </w:p>
+    <w:p>
+      <w:pPr>
+        <w:pStyle w:val="ListParagraph"/>
+        <w:numPr>
+          <w:ilvl w:val="1"/>
+          <w:numId w:val="1"/>
+        </w:numPr>
+        <w:rPr>
+          <w:lang w:val="en-US"/>
+        </w:rPr>
+      </w:pPr>
+      <w:r>
+        <w:rPr>
+          <w:lang w:val="en-US"/>
+        </w:rPr>
+        <w:t>Framework</w:t>
+      </w:r>
+    </w:p>
+    <w:p>
+      <w:pPr>
+        <w:pStyle w:val="ListParagraph"/>
+        <w:numPr>
+          <w:ilvl w:val="1"/>
+          <w:numId w:val="1"/>
+        </w:numPr>
+        <w:rPr>
+          <w:lang w:val="en-US"/>
+        </w:rPr>
+      </w:pPr>
+      <w:r>
+        <w:rPr>
+          <w:lang w:val="en-US"/>
+        </w:rPr>
+        <w:t>Ganache</w:t>
+      </w:r>
+    </w:p>
+    <w:p>
+      <w:pPr>
+        <w:pStyle w:val="ListParagraph"/>
+        <w:numPr>
+          <w:ilvl w:val="0"/>
+          <w:numId w:val="3"/>
+        </w:numPr>
+        <w:rPr>
+          <w:lang w:val="en-US"/>
+        </w:rPr>
+      </w:pPr>
+      <w:r>
+        <w:rPr>
+          <w:lang w:val="en-US"/>
+        </w:rPr>
+        <w:t>simplicity</w:t>
+      </w:r>
+    </w:p>
+    <w:p>
+      <w:pPr>
+        <w:pStyle w:val="ListParagraph"/>
+        <w:rPr>
+          <w:lang w:val="en-US"/>
+        </w:rPr>
+      </w:pPr>
+    </w:p>
+    <w:p>
+      <w:pPr>
+        <w:pStyle w:val="ListParagraph"/>
+        <w:rPr>
+          <w:lang w:val="en-US"/>
+        </w:rPr>
+      </w:pPr>
+      <w:r>
+        <w:rPr>
+          <w:lang w:val="en-US"/>
+        </w:rPr>
+        <w:t>Solana, Polkadot ,Cardona</w:t>
+      </w:r>
+    </w:p>
+    <w:p>
+      <w:pPr>
+        <w:pStyle w:val="ListParagraph"/>
+        <w:rPr>
+          <w:lang w:val="en-US"/>
+        </w:rPr>
+      </w:pPr>
+      <w:r>
+        <w:rPr>
+          <w:lang w:val="en-US"/>
+        </w:rPr>
+        <w:t>Hyperledger fabric</w:t>
+      </w:r>
+    </w:p>
+    <w:p>
+      <w:pPr>
+        <w:pStyle w:val="ListParagraph"/>
+        <w:rPr>
+          <w:lang w:val="en-US"/>
+        </w:rPr>
+      </w:pPr>
+      <w:r>
+        <w:rPr>
+          <w:lang w:val="en-US"/>
+        </w:rPr>
+        <w:t>B2C</w:t>
+      </w:r>
+    </w:p>
+    <w:p>
+      <w:pPr>
+        <w:pStyle w:val="ListParagraph"/>
+        <w:rPr>
+          <w:lang w:val="en-US"/>
+        </w:rPr>
+      </w:pPr>
+    </w:p>
+    <w:p>
+      <w:pPr>
+        <w:pStyle w:val="ListParagraph"/>
+        <w:rPr>
+          <w:lang w:val="en-US"/>
+        </w:rPr>
+      </w:pPr>
+      <w:r>
+        <w:rPr>
+          <w:lang w:val="en-US"/>
+        </w:rPr>
+        <w:t>Designing Blockchain protocols</w:t>
+      </w:r>
+    </w:p>
+    <w:p>
+      <w:pPr>
+        <w:pStyle w:val="ListParagraph"/>
+        <w:rPr>
+          <w:lang w:val="en-US"/>
+        </w:rPr>
+      </w:pPr>
+      <w:r>
+        <w:rPr>
+          <w:lang w:val="en-US"/>
+        </w:rPr>
+        <w:t>Building smart contracts</w:t>
+      </w:r>
+    </w:p>
+    <w:p>
+      <w:pPr>
+        <w:pStyle w:val="ListParagraph"/>
+        <w:rPr>
+          <w:lang w:val="en-US"/>
+        </w:rPr>
+      </w:pPr>
+    </w:p>
+    <w:p>
+      <w:pPr>
+        <w:pStyle w:val="ListParagraph"/>
+        <w:rPr>
+          <w:lang w:val="en-US"/>
+        </w:rPr>
+      </w:pPr>
+      <w:r>
+        <w:rPr>
+          <w:lang w:val="en-US"/>
+        </w:rPr>
+        <w:t xml:space="preserve">Developers </w:t>
+      </w:r>
+      <w:r>
+        <w:rPr>
+          <w:lang w:val="en-US"/>
+        </w:rPr>
+        <w:sym w:font="Wingdings" w:char="F0E0"/>
+      </w:r>
+      <w:r>
+        <w:rPr>
+          <w:lang w:val="en-US"/>
+        </w:rPr>
+        <w:t xml:space="preserve"> Core Blockchain developer</w:t>
+      </w:r>
+    </w:p>
+    <w:p>
+      <w:pPr>
+        <w:pStyle w:val="ListParagraph"/>
+        <w:numPr>
+          <w:ilvl w:val="0"/>
+          <w:numId w:val="4"/>
+        </w:numPr>
+        <w:rPr>
+          <w:lang w:val="en-US"/>
+        </w:rPr>
+      </w:pPr>
+      <w:r>
+        <w:rPr>
+          <w:lang w:val="en-US"/>
+        </w:rPr>
+        <w:t>Architect and development</w:t>
+      </w:r>
+    </w:p>
+    <w:p>
+      <w:pPr>
+        <w:pStyle w:val="ListParagraph"/>
+        <w:numPr>
+          <w:ilvl w:val="0"/>
+          <w:numId w:val="4"/>
+        </w:numPr>
+        <w:rPr>
+          <w:lang w:val="en-US"/>
+        </w:rPr>
+      </w:pPr>
+      <w:r>
+        <w:rPr>
+          <w:lang w:val="en-US"/>
+        </w:rPr>
+        <w:t>Design protocols</w:t>
+      </w:r>
+    </w:p>
+    <w:p>
+      <w:pPr>
+        <w:pStyle w:val="ListParagraph"/>
+        <w:numPr>
+          <w:ilvl w:val="0"/>
+          <w:numId w:val="4"/>
+        </w:numPr>
+        <w:rPr>
+          <w:lang w:val="en-US"/>
+        </w:rPr>
+      </w:pPr>
+      <w:r>
+        <w:rPr>
+          <w:lang w:val="en-US"/>
+        </w:rPr>
+        <w:t>Implement blockchain features</w:t>
+      </w:r>
+    </w:p>
+    <w:p>
+      <w:pPr>
+        <w:ind w:left="720"/>
+        <w:rPr>
+          <w:lang w:val="en-US"/>
+        </w:rPr>
+      </w:pPr>
+      <w:r>
+        <w:rPr>
+          <w:lang w:val="en-US"/>
+        </w:rPr>
+        <w:t>Blockchain developers</w:t>
+      </w:r>
+    </w:p>
+    <w:p>
+      <w:pPr>
+        <w:pStyle w:val="ListParagraph"/>
+        <w:numPr>
+          <w:ilvl w:val="1"/>
+          <w:numId w:val="1"/>
+        </w:numPr>
+        <w:rPr>
+          <w:lang w:val="en-US"/>
+        </w:rPr>
+      </w:pPr>
+      <w:r>
+        <w:rPr>
+          <w:lang w:val="en-US"/>
+        </w:rPr>
+        <w:t>Develop API for block chain Integration</w:t>
+      </w:r>
+    </w:p>
+    <w:p>
+      <w:pPr>
+        <w:pStyle w:val="ListParagraph"/>
+        <w:numPr>
+          <w:ilvl w:val="1"/>
+          <w:numId w:val="1"/>
+        </w:numPr>
+        <w:rPr>
+          <w:lang w:val="en-US"/>
+        </w:rPr>
+      </w:pPr>
+      <w:r>
+        <w:rPr>
+          <w:lang w:val="en-US"/>
+        </w:rPr>
+        <w:t>Develop frontend / backend for dApps</w:t>
+      </w:r>
+    </w:p>
+    <w:p>
+      <w:pPr>
+        <w:pStyle w:val="ListParagraph"/>
+        <w:numPr>
+          <w:ilvl w:val="1"/>
+          <w:numId w:val="1"/>
+        </w:numPr>
+        <w:rPr>
+          <w:lang w:val="en-US"/>
+        </w:rPr>
+      </w:pPr>
+      <w:r>
+        <w:rPr>
+          <w:lang w:val="en-US"/>
+        </w:rPr>
+        <w:t>Develop and Implement smart contract</w:t>
+      </w:r>
+    </w:p>
+    <w:p>
+      <w:pPr>
+        <w:pStyle w:val="ListParagraph"/>
+        <w:numPr>
+          <w:ilvl w:val="1"/>
+          <w:numId w:val="1"/>
+        </w:numPr>
+        <w:rPr>
+          <w:lang w:val="en-US"/>
+        </w:rPr>
+      </w:pPr>
+      <w:r>
+        <w:rPr>
+          <w:lang w:val="en-US"/>
+        </w:rPr>
+        <w:t>Cryptocurreny basic understanding</w:t>
+      </w:r>
+    </w:p>
+    <w:p>
+      <w:pPr>
+        <w:rPr>
+          <w:lang w:val="en-US"/>
+        </w:rPr>
+      </w:pPr>
+    </w:p>
+    <w:p>
+      <w:pPr>
+        <w:rPr>
+          <w:lang w:val="en-US"/>
+        </w:rPr>
+      </w:pPr>
+      <w:r>
+        <w:rPr>
+          <w:lang w:val="en-US"/>
+        </w:rPr>
+        <w:t>Block Chain  Roles :</w:t>
+      </w:r>
+    </w:p>
+    <w:p>
+      <w:pPr>
+        <w:rPr>
+          <w:lang w:val="en-US"/>
+        </w:rPr>
+      </w:pPr>
+    </w:p>
+    <w:p>
+      <w:pPr>
+        <w:pStyle w:val="ListParagraph"/>
+        <w:numPr>
+          <w:ilvl w:val="0"/>
+          <w:numId w:val="5"/>
+        </w:numPr>
+        <w:rPr>
+          <w:lang w:val="en-US"/>
+        </w:rPr>
+      </w:pPr>
+      <w:r>
+        <w:rPr>
+          <w:lang w:val="en-US"/>
+        </w:rPr>
+        <w:t>Blockchain Developer</w:t>
+      </w:r>
+    </w:p>
+    <w:p>
+      <w:pPr>
+        <w:pStyle w:val="ListParagraph"/>
+        <w:numPr>
+          <w:ilvl w:val="0"/>
+          <w:numId w:val="5"/>
+        </w:numPr>
+        <w:rPr>
+          <w:lang w:val="en-US"/>
+        </w:rPr>
+      </w:pPr>
+      <w:r>
+        <w:rPr>
+          <w:lang w:val="en-US"/>
+        </w:rPr>
+        <w:t>Blockchain Project Manager</w:t>
+      </w:r>
+    </w:p>
+    <w:p>
+      <w:pPr>
+        <w:pStyle w:val="ListParagraph"/>
+        <w:numPr>
+          <w:ilvl w:val="0"/>
+          <w:numId w:val="5"/>
+        </w:numPr>
+        <w:rPr>
+          <w:lang w:val="en-US"/>
+        </w:rPr>
+      </w:pPr>
+      <w:r>
+        <w:rPr>
+          <w:lang w:val="en-US"/>
+        </w:rPr>
+        <w:t>Blockchain UX Designer</w:t>
+      </w:r>
+    </w:p>
+    <w:p>
+      <w:pPr>
+        <w:pStyle w:val="ListParagraph"/>
+        <w:numPr>
+          <w:ilvl w:val="0"/>
+          <w:numId w:val="5"/>
+        </w:numPr>
+        <w:rPr>
+          <w:lang w:val="en-US"/>
+        </w:rPr>
+      </w:pPr>
+      <w:r>
+        <w:rPr>
+          <w:lang w:val="en-US"/>
+        </w:rPr>
+        <w:t>Blockchain Quality Engineer</w:t>
+      </w:r>
+    </w:p>
+    <w:p>
+      <w:pPr>
+        <w:pStyle w:val="ListParagraph"/>
+        <w:numPr>
+          <w:ilvl w:val="0"/>
+          <w:numId w:val="5"/>
+        </w:numPr>
+        <w:rPr>
+          <w:lang w:val="en-US"/>
+        </w:rPr>
+      </w:pPr>
+      <w:r>
+        <w:rPr>
+          <w:lang w:val="en-US"/>
+        </w:rPr>
+        <w:t>Blockchain Lead Consultant</w:t>
+      </w:r>
+    </w:p>
+    <w:p>
+      <w:pPr>
+        <w:pStyle w:val="ListParagraph"/>
+        <w:numPr>
+          <w:ilvl w:val="0"/>
+          <w:numId w:val="5"/>
+        </w:numPr>
+        <w:rPr>
+          <w:lang w:val="en-US"/>
+        </w:rPr>
+      </w:pPr>
+      <w:r>
+        <w:rPr>
+          <w:lang w:val="en-US"/>
+        </w:rPr>
+        <w:t>Blockchain Architect</w:t>
+      </w:r>
+    </w:p>
+    <w:p>
+      <w:pPr>
+        <w:pStyle w:val="ListParagraph"/>
+        <w:numPr>
+          <w:ilvl w:val="0"/>
+          <w:numId w:val="5"/>
+        </w:numPr>
+        <w:rPr>
+          <w:lang w:val="en-US"/>
+        </w:rPr>
+      </w:pPr>
+      <w:r>
+        <w:rPr>
+          <w:lang w:val="en-US"/>
+        </w:rPr>
+        <w:t>Blockchain research Analyst</w:t>
+      </w:r>
+    </w:p>
+    <w:p>
+      <w:pPr>
+        <w:pStyle w:val="ListParagraph"/>
+        <w:numPr>
+          <w:ilvl w:val="0"/>
+          <w:numId w:val="5"/>
+        </w:numPr>
+        <w:rPr>
+          <w:lang w:val="en-US"/>
+        </w:rPr>
+      </w:pPr>
+      <w:r>
+        <w:rPr>
+          <w:lang w:val="en-US"/>
+        </w:rPr>
+        <w:t>Blockchain Marketing Specialist</w:t>
+      </w:r>
+    </w:p>
+    <w:p>
+      <w:pPr>
+        <w:pStyle w:val="ListParagraph"/>
+        <w:numPr>
+          <w:ilvl w:val="0"/>
+          <w:numId w:val="5"/>
+        </w:numPr>
+        <w:rPr>
+          <w:lang w:val="en-US"/>
+        </w:rPr>
+      </w:pPr>
+      <w:r>
+        <w:rPr>
+          <w:lang w:val="en-US"/>
+        </w:rPr>
+        <w:t>Blockchain Technical Recruiter</w:t>
+      </w:r>
+    </w:p>
+    <w:p>
+      <w:pPr>
+        <w:pStyle w:val="ListParagraph"/>
+        <w:rPr>
+          <w:lang w:val="en-US"/>
+        </w:rPr>
+      </w:pPr>
     </w:p>
     <w:sectPr>
       <w:pgSz w:w="11906" w:h="16838"/>
@@ -279,6 +1288,95 @@
 <file path=word/numbering.xml><?xml version="1.0" encoding="utf-8"?>
 <w:numbering xmlns:wpc="http://schemas.microsoft.com/office/word/2010/wordprocessingCanvas" xmlns:cx="http://schemas.microsoft.com/office/drawing/2014/chartex" xmlns:cx1="http://schemas.microsoft.com/office/drawing/2015/9/8/chartex" xmlns:cx2="http://schemas.microsoft.com/office/drawing/2015/10/21/chartex" xmlns:cx3="http://schemas.microsoft.com/office/drawing/2016/5/9/chartex" xmlns:cx4="http://schemas.microsoft.com/office/drawing/2016/5/10/chartex" xmlns:cx5="http://schemas.microsoft.com/office/drawing/2016/5/11/chartex" xmlns:cx6="http://schemas.microsoft.com/office/drawing/2016/5/12/chartex" xmlns:cx7="http://schemas.microsoft.com/office/drawing/2016/5/13/chartex" xmlns:cx8="http://schemas.microsoft.com/office/drawing/2016/5/14/chartex" xmlns:mc="http://schemas.openxmlformats.org/markup-compatibility/2006" xmlns:aink="http://schemas.microsoft.com/office/drawing/2016/ink" xmlns:am3d="http://schemas.microsoft.com/office/drawing/2017/model3d" xmlns:o="urn:schemas-microsoft-com:office:office" xmlns:r="http://schemas.openxmlformats.org/officeDocument/2006/relationships" xmlns:m="http://schemas.openxmlformats.org/officeDocument/2006/math" xmlns:v="urn:schemas-microsoft-com:vml" xmlns:wp14="http://schemas.microsoft.com/office/word/2010/wordprocessingDrawing" xmlns:wp="http://schemas.openxmlformats.org/drawingml/2006/wordprocessingDrawing" xmlns:w10="urn:schemas-microsoft-com:office:word" xmlns:w="http://schemas.openxmlformats.org/wordprocessingml/2006/main" xmlns:w14="http://schemas.microsoft.com/office/word/2010/wordml" xmlns:w15="http://schemas.microsoft.com/office/word/2012/wordml" xmlns:w16cex="http://schemas.microsoft.com/office/word/2018/wordml/cex" xmlns:w16cid="http://schemas.microsoft.com/office/word/2016/wordml/cid" xmlns:w16="http://schemas.microsoft.com/office/word/2018/wordml" xmlns:w16sdtdh="http://schemas.microsoft.com/office/word/2020/wordml/sdtdatahash" xmlns:w16se="http://schemas.microsoft.com/office/word/2015/wordml/symex" xmlns:wpg="http://schemas.microsoft.com/office/word/2010/wordprocessingGroup" xmlns:wpi="http://schemas.microsoft.com/office/word/2010/wordprocessingInk" xmlns:wne="http://schemas.microsoft.com/office/word/2006/wordml" xmlns:wps="http://schemas.microsoft.com/office/word/2010/wordprocessingShape" mc:Ignorable="w14 w15 w16se w16cid w16 w16cex w16sdtdh wp14">
   <w:abstractNum w:abstractNumId="0" w15:restartNumberingAfterBreak="0">
+    <w:nsid w:val="07AB5CC0"/>
+    <w:multiLevelType w:val="hybridMultilevel"/>
+    <w:tmpl w:val="BAEA44E8"/>
+    <w:lvl w:ilvl="0" w:tplc="4009000F">
+      <w:start w:val="1"/>
+      <w:numFmt w:val="decimal"/>
+      <w:lvlText w:val="%1."/>
+      <w:lvlJc w:val="left"/>
+      <w:pPr>
+        <w:ind w:left="720" w:hanging="360"/>
+      </w:pPr>
+      <w:rPr>
+        <w:rFonts w:hint="default"/>
+      </w:rPr>
+    </w:lvl>
+    <w:lvl w:ilvl="1" w:tplc="40090019" w:tentative="1">
+      <w:start w:val="1"/>
+      <w:numFmt w:val="lowerLetter"/>
+      <w:lvlText w:val="%2."/>
+      <w:lvlJc w:val="left"/>
+      <w:pPr>
+        <w:ind w:left="1440" w:hanging="360"/>
+      </w:pPr>
+    </w:lvl>
+    <w:lvl w:ilvl="2" w:tplc="4009001B" w:tentative="1">
+      <w:start w:val="1"/>
+      <w:numFmt w:val="lowerRoman"/>
+      <w:lvlText w:val="%3."/>
+      <w:lvlJc w:val="right"/>
+      <w:pPr>
+        <w:ind w:left="2160" w:hanging="180"/>
+      </w:pPr>
+    </w:lvl>
+    <w:lvl w:ilvl="3" w:tplc="4009000F" w:tentative="1">
+      <w:start w:val="1"/>
+      <w:numFmt w:val="decimal"/>
+      <w:lvlText w:val="%4."/>
+      <w:lvlJc w:val="left"/>
+      <w:pPr>
+        <w:ind w:left="2880" w:hanging="360"/>
+      </w:pPr>
+    </w:lvl>
+    <w:lvl w:ilvl="4" w:tplc="40090019" w:tentative="1">
+      <w:start w:val="1"/>
+      <w:numFmt w:val="lowerLetter"/>
+      <w:lvlText w:val="%5."/>
+      <w:lvlJc w:val="left"/>
+      <w:pPr>
+        <w:ind w:left="3600" w:hanging="360"/>
+      </w:pPr>
+    </w:lvl>
+    <w:lvl w:ilvl="5" w:tplc="4009001B" w:tentative="1">
+      <w:start w:val="1"/>
+      <w:numFmt w:val="lowerRoman"/>
+      <w:lvlText w:val="%6."/>
+      <w:lvlJc w:val="right"/>
+      <w:pPr>
+        <w:ind w:left="4320" w:hanging="180"/>
+      </w:pPr>
+    </w:lvl>
+    <w:lvl w:ilvl="6" w:tplc="4009000F" w:tentative="1">
+      <w:start w:val="1"/>
+      <w:numFmt w:val="decimal"/>
+      <w:lvlText w:val="%7."/>
+      <w:lvlJc w:val="left"/>
+      <w:pPr>
+        <w:ind w:left="5040" w:hanging="360"/>
+      </w:pPr>
+    </w:lvl>
+    <w:lvl w:ilvl="7" w:tplc="40090019" w:tentative="1">
+      <w:start w:val="1"/>
+      <w:numFmt w:val="lowerLetter"/>
+      <w:lvlText w:val="%8."/>
+      <w:lvlJc w:val="left"/>
+      <w:pPr>
+        <w:ind w:left="5760" w:hanging="360"/>
+      </w:pPr>
+    </w:lvl>
+    <w:lvl w:ilvl="8" w:tplc="4009001B" w:tentative="1">
+      <w:start w:val="1"/>
+      <w:numFmt w:val="lowerRoman"/>
+      <w:lvlText w:val="%9."/>
+      <w:lvlJc w:val="right"/>
+      <w:pPr>
+        <w:ind w:left="6480" w:hanging="180"/>
+      </w:pPr>
+    </w:lvl>
+  </w:abstractNum>
+  <w:abstractNum w:abstractNumId="1" w15:restartNumberingAfterBreak="0">
     <w:nsid w:val="31107105"/>
     <w:multiLevelType w:val="hybridMultilevel"/>
     <w:tmpl w:val="ED9409DE"/>
@@ -293,7 +1391,7 @@
         <w:rFonts w:ascii="Calibri" w:eastAsiaTheme="minorHAnsi" w:hAnsi="Calibri" w:cs="Calibri" w:hint="default"/>
       </w:rPr>
     </w:lvl>
-    <w:lvl w:ilvl="1" w:tplc="40090003" w:tentative="1">
+    <w:lvl w:ilvl="1" w:tplc="40090003">
       <w:start w:val="1"/>
       <w:numFmt w:val="bullet"/>
       <w:lvlText w:val="o"/>
@@ -390,8 +1488,311 @@
       </w:rPr>
     </w:lvl>
   </w:abstractNum>
+  <w:abstractNum w:abstractNumId="2" w15:restartNumberingAfterBreak="0">
+    <w:nsid w:val="4C713ED0"/>
+    <w:multiLevelType w:val="hybridMultilevel"/>
+    <w:tmpl w:val="B45A606E"/>
+    <w:lvl w:ilvl="0" w:tplc="4009000F">
+      <w:start w:val="1"/>
+      <w:numFmt w:val="decimal"/>
+      <w:lvlText w:val="%1."/>
+      <w:lvlJc w:val="left"/>
+      <w:pPr>
+        <w:ind w:left="720" w:hanging="360"/>
+      </w:pPr>
+      <w:rPr>
+        <w:rFonts w:hint="default"/>
+      </w:rPr>
+    </w:lvl>
+    <w:lvl w:ilvl="1" w:tplc="40090019" w:tentative="1">
+      <w:start w:val="1"/>
+      <w:numFmt w:val="lowerLetter"/>
+      <w:lvlText w:val="%2."/>
+      <w:lvlJc w:val="left"/>
+      <w:pPr>
+        <w:ind w:left="1440" w:hanging="360"/>
+      </w:pPr>
+    </w:lvl>
+    <w:lvl w:ilvl="2" w:tplc="4009001B" w:tentative="1">
+      <w:start w:val="1"/>
+      <w:numFmt w:val="lowerRoman"/>
+      <w:lvlText w:val="%3."/>
+      <w:lvlJc w:val="right"/>
+      <w:pPr>
+        <w:ind w:left="2160" w:hanging="180"/>
+      </w:pPr>
+    </w:lvl>
+    <w:lvl w:ilvl="3" w:tplc="4009000F" w:tentative="1">
+      <w:start w:val="1"/>
+      <w:numFmt w:val="decimal"/>
+      <w:lvlText w:val="%4."/>
+      <w:lvlJc w:val="left"/>
+      <w:pPr>
+        <w:ind w:left="2880" w:hanging="360"/>
+      </w:pPr>
+    </w:lvl>
+    <w:lvl w:ilvl="4" w:tplc="40090019" w:tentative="1">
+      <w:start w:val="1"/>
+      <w:numFmt w:val="lowerLetter"/>
+      <w:lvlText w:val="%5."/>
+      <w:lvlJc w:val="left"/>
+      <w:pPr>
+        <w:ind w:left="3600" w:hanging="360"/>
+      </w:pPr>
+    </w:lvl>
+    <w:lvl w:ilvl="5" w:tplc="4009001B" w:tentative="1">
+      <w:start w:val="1"/>
+      <w:numFmt w:val="lowerRoman"/>
+      <w:lvlText w:val="%6."/>
+      <w:lvlJc w:val="right"/>
+      <w:pPr>
+        <w:ind w:left="4320" w:hanging="180"/>
+      </w:pPr>
+    </w:lvl>
+    <w:lvl w:ilvl="6" w:tplc="4009000F" w:tentative="1">
+      <w:start w:val="1"/>
+      <w:numFmt w:val="decimal"/>
+      <w:lvlText w:val="%7."/>
+      <w:lvlJc w:val="left"/>
+      <w:pPr>
+        <w:ind w:left="5040" w:hanging="360"/>
+      </w:pPr>
+    </w:lvl>
+    <w:lvl w:ilvl="7" w:tplc="40090019" w:tentative="1">
+      <w:start w:val="1"/>
+      <w:numFmt w:val="lowerLetter"/>
+      <w:lvlText w:val="%8."/>
+      <w:lvlJc w:val="left"/>
+      <w:pPr>
+        <w:ind w:left="5760" w:hanging="360"/>
+      </w:pPr>
+    </w:lvl>
+    <w:lvl w:ilvl="8" w:tplc="4009001B" w:tentative="1">
+      <w:start w:val="1"/>
+      <w:numFmt w:val="lowerRoman"/>
+      <w:lvlText w:val="%9."/>
+      <w:lvlJc w:val="right"/>
+      <w:pPr>
+        <w:ind w:left="6480" w:hanging="180"/>
+      </w:pPr>
+    </w:lvl>
+  </w:abstractNum>
+  <w:abstractNum w:abstractNumId="3" w15:restartNumberingAfterBreak="0">
+    <w:nsid w:val="5AD441FE"/>
+    <w:multiLevelType w:val="hybridMultilevel"/>
+    <w:tmpl w:val="816438B8"/>
+    <w:lvl w:ilvl="0" w:tplc="18CCB8D0">
+      <w:start w:val="7"/>
+      <w:numFmt w:val="bullet"/>
+      <w:lvlText w:val=""/>
+      <w:lvlJc w:val="left"/>
+      <w:pPr>
+        <w:ind w:left="1080" w:hanging="360"/>
+      </w:pPr>
+      <w:rPr>
+        <w:rFonts w:ascii="Wingdings" w:eastAsiaTheme="minorHAnsi" w:hAnsi="Wingdings" w:cstheme="minorBidi" w:hint="default"/>
+      </w:rPr>
+    </w:lvl>
+    <w:lvl w:ilvl="1" w:tplc="40090003" w:tentative="1">
+      <w:start w:val="1"/>
+      <w:numFmt w:val="bullet"/>
+      <w:lvlText w:val="o"/>
+      <w:lvlJc w:val="left"/>
+      <w:pPr>
+        <w:ind w:left="1800" w:hanging="360"/>
+      </w:pPr>
+      <w:rPr>
+        <w:rFonts w:ascii="Courier New" w:hAnsi="Courier New" w:cs="Courier New" w:hint="default"/>
+      </w:rPr>
+    </w:lvl>
+    <w:lvl w:ilvl="2" w:tplc="40090005" w:tentative="1">
+      <w:start w:val="1"/>
+      <w:numFmt w:val="bullet"/>
+      <w:lvlText w:val=""/>
+      <w:lvlJc w:val="left"/>
+      <w:pPr>
+        <w:ind w:left="2520" w:hanging="360"/>
+      </w:pPr>
+      <w:rPr>
+        <w:rFonts w:ascii="Wingdings" w:hAnsi="Wingdings" w:hint="default"/>
+      </w:rPr>
+    </w:lvl>
+    <w:lvl w:ilvl="3" w:tplc="40090001" w:tentative="1">
+      <w:start w:val="1"/>
+      <w:numFmt w:val="bullet"/>
+      <w:lvlText w:val=""/>
+      <w:lvlJc w:val="left"/>
+      <w:pPr>
+        <w:ind w:left="3240" w:hanging="360"/>
+      </w:pPr>
+      <w:rPr>
+        <w:rFonts w:ascii="Symbol" w:hAnsi="Symbol" w:hint="default"/>
+      </w:rPr>
+    </w:lvl>
+    <w:lvl w:ilvl="4" w:tplc="40090003" w:tentative="1">
+      <w:start w:val="1"/>
+      <w:numFmt w:val="bullet"/>
+      <w:lvlText w:val="o"/>
+      <w:lvlJc w:val="left"/>
+      <w:pPr>
+        <w:ind w:left="3960" w:hanging="360"/>
+      </w:pPr>
+      <w:rPr>
+        <w:rFonts w:ascii="Courier New" w:hAnsi="Courier New" w:cs="Courier New" w:hint="default"/>
+      </w:rPr>
+    </w:lvl>
+    <w:lvl w:ilvl="5" w:tplc="40090005" w:tentative="1">
+      <w:start w:val="1"/>
+      <w:numFmt w:val="bullet"/>
+      <w:lvlText w:val=""/>
+      <w:lvlJc w:val="left"/>
+      <w:pPr>
+        <w:ind w:left="4680" w:hanging="360"/>
+      </w:pPr>
+      <w:rPr>
+        <w:rFonts w:ascii="Wingdings" w:hAnsi="Wingdings" w:hint="default"/>
+      </w:rPr>
+    </w:lvl>
+    <w:lvl w:ilvl="6" w:tplc="40090001" w:tentative="1">
+      <w:start w:val="1"/>
+      <w:numFmt w:val="bullet"/>
+      <w:lvlText w:val=""/>
+      <w:lvlJc w:val="left"/>
+      <w:pPr>
+        <w:ind w:left="5400" w:hanging="360"/>
+      </w:pPr>
+      <w:rPr>
+        <w:rFonts w:ascii="Symbol" w:hAnsi="Symbol" w:hint="default"/>
+      </w:rPr>
+    </w:lvl>
+    <w:lvl w:ilvl="7" w:tplc="40090003" w:tentative="1">
+      <w:start w:val="1"/>
+      <w:numFmt w:val="bullet"/>
+      <w:lvlText w:val="o"/>
+      <w:lvlJc w:val="left"/>
+      <w:pPr>
+        <w:ind w:left="6120" w:hanging="360"/>
+      </w:pPr>
+      <w:rPr>
+        <w:rFonts w:ascii="Courier New" w:hAnsi="Courier New" w:cs="Courier New" w:hint="default"/>
+      </w:rPr>
+    </w:lvl>
+    <w:lvl w:ilvl="8" w:tplc="40090005" w:tentative="1">
+      <w:start w:val="1"/>
+      <w:numFmt w:val="bullet"/>
+      <w:lvlText w:val=""/>
+      <w:lvlJc w:val="left"/>
+      <w:pPr>
+        <w:ind w:left="6840" w:hanging="360"/>
+      </w:pPr>
+      <w:rPr>
+        <w:rFonts w:ascii="Wingdings" w:hAnsi="Wingdings" w:hint="default"/>
+      </w:rPr>
+    </w:lvl>
+  </w:abstractNum>
+  <w:abstractNum w:abstractNumId="4" w15:restartNumberingAfterBreak="0">
+    <w:nsid w:val="773C07BF"/>
+    <w:multiLevelType w:val="hybridMultilevel"/>
+    <w:tmpl w:val="9814C600"/>
+    <w:lvl w:ilvl="0" w:tplc="54FA6DD8">
+      <w:start w:val="1"/>
+      <w:numFmt w:val="decimal"/>
+      <w:lvlText w:val="%1."/>
+      <w:lvlJc w:val="left"/>
+      <w:pPr>
+        <w:ind w:left="1080" w:hanging="360"/>
+      </w:pPr>
+      <w:rPr>
+        <w:rFonts w:hint="default"/>
+      </w:rPr>
+    </w:lvl>
+    <w:lvl w:ilvl="1" w:tplc="40090019">
+      <w:start w:val="1"/>
+      <w:numFmt w:val="lowerLetter"/>
+      <w:lvlText w:val="%2."/>
+      <w:lvlJc w:val="left"/>
+      <w:pPr>
+        <w:ind w:left="1800" w:hanging="360"/>
+      </w:pPr>
+    </w:lvl>
+    <w:lvl w:ilvl="2" w:tplc="4009001B" w:tentative="1">
+      <w:start w:val="1"/>
+      <w:numFmt w:val="lowerRoman"/>
+      <w:lvlText w:val="%3."/>
+      <w:lvlJc w:val="right"/>
+      <w:pPr>
+        <w:ind w:left="2520" w:hanging="180"/>
+      </w:pPr>
+    </w:lvl>
+    <w:lvl w:ilvl="3" w:tplc="4009000F" w:tentative="1">
+      <w:start w:val="1"/>
+      <w:numFmt w:val="decimal"/>
+      <w:lvlText w:val="%4."/>
+      <w:lvlJc w:val="left"/>
+      <w:pPr>
+        <w:ind w:left="3240" w:hanging="360"/>
+      </w:pPr>
+    </w:lvl>
+    <w:lvl w:ilvl="4" w:tplc="40090019" w:tentative="1">
+      <w:start w:val="1"/>
+      <w:numFmt w:val="lowerLetter"/>
+      <w:lvlText w:val="%5."/>
+      <w:lvlJc w:val="left"/>
+      <w:pPr>
+        <w:ind w:left="3960" w:hanging="360"/>
+      </w:pPr>
+    </w:lvl>
+    <w:lvl w:ilvl="5" w:tplc="4009001B" w:tentative="1">
+      <w:start w:val="1"/>
+      <w:numFmt w:val="lowerRoman"/>
+      <w:lvlText w:val="%6."/>
+      <w:lvlJc w:val="right"/>
+      <w:pPr>
+        <w:ind w:left="4680" w:hanging="180"/>
+      </w:pPr>
+    </w:lvl>
+    <w:lvl w:ilvl="6" w:tplc="4009000F" w:tentative="1">
+      <w:start w:val="1"/>
+      <w:numFmt w:val="decimal"/>
+      <w:lvlText w:val="%7."/>
+      <w:lvlJc w:val="left"/>
+      <w:pPr>
+        <w:ind w:left="5400" w:hanging="360"/>
+      </w:pPr>
+    </w:lvl>
+    <w:lvl w:ilvl="7" w:tplc="40090019" w:tentative="1">
+      <w:start w:val="1"/>
+      <w:numFmt w:val="lowerLetter"/>
+      <w:lvlText w:val="%8."/>
+      <w:lvlJc w:val="left"/>
+      <w:pPr>
+        <w:ind w:left="6120" w:hanging="360"/>
+      </w:pPr>
+    </w:lvl>
+    <w:lvl w:ilvl="8" w:tplc="4009001B" w:tentative="1">
+      <w:start w:val="1"/>
+      <w:numFmt w:val="lowerRoman"/>
+      <w:lvlText w:val="%9."/>
+      <w:lvlJc w:val="right"/>
+      <w:pPr>
+        <w:ind w:left="6840" w:hanging="180"/>
+      </w:pPr>
+    </w:lvl>
+  </w:abstractNum>
   <w:num w:numId="1">
+    <w:abstractNumId w:val="1"/>
+  </w:num>
+  <w:num w:numId="2">
     <w:abstractNumId w:val="0"/>
+  </w:num>
+  <w:num w:numId="3">
+    <w:abstractNumId w:val="4"/>
+  </w:num>
+  <w:num w:numId="4">
+    <w:abstractNumId w:val="3"/>
+  </w:num>
+  <w:num w:numId="5">
+    <w:abstractNumId w:val="2"/>
   </w:num>
 </w:numbering>
 </file>
@@ -833,6 +2234,29 @@
       <w:contextualSpacing/>
     </w:pPr>
   </w:style>
+  <w:style w:type="character" w:styleId="Hyperlink">
+    <w:name w:val="Hyperlink"/>
+    <w:basedOn w:val="DefaultParagraphFont"/>
+    <w:uiPriority w:val="99"/>
+    <w:unhideWhenUsed/>
+    <w:rsid w:val="00AA39A3"/>
+    <w:rPr>
+      <w:color w:val="0563C1" w:themeColor="hyperlink"/>
+      <w:u w:val="single"/>
+    </w:rPr>
+  </w:style>
+  <w:style w:type="character" w:styleId="UnresolvedMention">
+    <w:name w:val="Unresolved Mention"/>
+    <w:basedOn w:val="DefaultParagraphFont"/>
+    <w:uiPriority w:val="99"/>
+    <w:semiHidden/>
+    <w:unhideWhenUsed/>
+    <w:rsid w:val="00AA39A3"/>
+    <w:rPr>
+      <w:color w:val="605E5C"/>
+      <w:shd w:val="clear" w:color="auto" w:fill="E1DFDD"/>
+    </w:rPr>
+  </w:style>
 </w:styles>
 </file>
 

</xml_diff>